<commit_message>
fix map + update doc
</commit_message>
<xml_diff>
--- a/documentation/Readme_react.docx
+++ b/documentation/Readme_react.docx
@@ -69,12 +69,12 @@
           <w:r>
             <w:fldChar w:fldCharType="separate"/>
           </w:r>
-          <w:hyperlink w:anchor="_Toc6288897" w:history="1">
+          <w:hyperlink w:anchor="_Toc6469261" w:history="1">
             <w:r>
               <w:rPr>
                 <w:rStyle w:val="Lienhypertexte"/>
               </w:rPr>
-              <w:t>I.</w:t>
+              <w:t>1.</w:t>
             </w:r>
             <w:r>
               <w:rPr>
@@ -106,7 +106,7 @@
               <w:rPr>
                 <w:webHidden/>
               </w:rPr>
-              <w:instrText xml:space="preserve"> PAGEREF _Toc6288897 \h </w:instrText>
+              <w:instrText xml:space="preserve"> PAGEREF _Toc6469261 \h </w:instrText>
             </w:r>
             <w:r>
               <w:rPr>
@@ -145,12 +145,12 @@
               <w:lang w:val="fr-MG" w:eastAsia="fr-MG"/>
             </w:rPr>
           </w:pPr>
-          <w:hyperlink w:anchor="_Toc6288898" w:history="1">
+          <w:hyperlink w:anchor="_Toc6469262" w:history="1">
             <w:r>
               <w:rPr>
                 <w:rStyle w:val="Lienhypertexte"/>
               </w:rPr>
-              <w:t>II.</w:t>
+              <w:t>2.</w:t>
             </w:r>
             <w:r>
               <w:rPr>
@@ -182,83 +182,7 @@
               <w:rPr>
                 <w:webHidden/>
               </w:rPr>
-              <w:instrText xml:space="preserve"> PAGEREF _Toc6288898 \h </w:instrText>
-            </w:r>
-            <w:r>
-              <w:rPr>
-                <w:webHidden/>
-              </w:rPr>
-            </w:r>
-            <w:r>
-              <w:rPr>
-                <w:webHidden/>
-              </w:rPr>
-              <w:fldChar w:fldCharType="separate"/>
-            </w:r>
-            <w:r>
-              <w:rPr>
-                <w:webHidden/>
-              </w:rPr>
-              <w:t>2</w:t>
-            </w:r>
-            <w:r>
-              <w:rPr>
-                <w:webHidden/>
-              </w:rPr>
-              <w:fldChar w:fldCharType="end"/>
-            </w:r>
-          </w:hyperlink>
-        </w:p>
-        <w:p>
-          <w:pPr>
-            <w:pStyle w:val="TM1"/>
-            <w:tabs>
-              <w:tab w:val="left" w:pos="660"/>
-            </w:tabs>
-            <w:rPr>
-              <w:rFonts w:eastAsiaTheme="minorEastAsia"/>
-              <w:b w:val="0"/>
-              <w:lang w:val="fr-MG" w:eastAsia="fr-MG"/>
-            </w:rPr>
-          </w:pPr>
-          <w:hyperlink w:anchor="_Toc6288899" w:history="1">
-            <w:r>
-              <w:rPr>
-                <w:rStyle w:val="Lienhypertexte"/>
-              </w:rPr>
-              <w:t>III.</w:t>
-            </w:r>
-            <w:r>
-              <w:rPr>
-                <w:rFonts w:eastAsiaTheme="minorEastAsia"/>
-                <w:b w:val="0"/>
-                <w:lang w:val="fr-MG" w:eastAsia="fr-MG"/>
-              </w:rPr>
-              <w:tab/>
-            </w:r>
-            <w:r>
-              <w:rPr>
-                <w:rStyle w:val="Lienhypertexte"/>
-              </w:rPr>
-              <w:t>Guide utilisateur</w:t>
-            </w:r>
-            <w:r>
-              <w:rPr>
-                <w:webHidden/>
-              </w:rPr>
-              <w:tab/>
-            </w:r>
-            <w:r>
-              <w:rPr>
-                <w:webHidden/>
-              </w:rPr>
-              <w:fldChar w:fldCharType="begin"/>
-            </w:r>
-            <w:r>
-              <w:rPr>
-                <w:webHidden/>
-              </w:rPr>
-              <w:instrText xml:space="preserve"> PAGEREF _Toc6288899 \h </w:instrText>
+              <w:instrText xml:space="preserve"> PAGEREF _Toc6469262 \h </w:instrText>
             </w:r>
             <w:r>
               <w:rPr>
@@ -298,7 +222,7 @@
               <w:lang w:val="fr-MG" w:eastAsia="fr-MG"/>
             </w:rPr>
           </w:pPr>
-          <w:hyperlink w:anchor="_Toc6288900" w:history="1">
+          <w:hyperlink w:anchor="_Toc6469263" w:history="1">
             <w:r>
               <w:rPr>
                 <w:rStyle w:val="Lienhypertexte"/>
@@ -321,7 +245,7 @@
                 <w:noProof/>
                 <w:lang w:val="fr-FR"/>
               </w:rPr>
-              <w:t>Accès à l’application</w:t>
+              <w:t>Base de données</w:t>
             </w:r>
             <w:r>
               <w:rPr>
@@ -342,7 +266,7 @@
                 <w:noProof/>
                 <w:webHidden/>
               </w:rPr>
-              <w:instrText xml:space="preserve"> PAGEREF _Toc6288900 \h </w:instrText>
+              <w:instrText xml:space="preserve"> PAGEREF _Toc6469263 \h </w:instrText>
             </w:r>
             <w:r>
               <w:rPr>
@@ -386,7 +310,7 @@
               <w:lang w:val="fr-MG" w:eastAsia="fr-MG"/>
             </w:rPr>
           </w:pPr>
-          <w:hyperlink w:anchor="_Toc6288901" w:history="1">
+          <w:hyperlink w:anchor="_Toc6469264" w:history="1">
             <w:r>
               <w:rPr>
                 <w:rStyle w:val="Lienhypertexte"/>
@@ -409,7 +333,7 @@
                 <w:noProof/>
                 <w:lang w:val="fr-FR"/>
               </w:rPr>
-              <w:t>Navigation dans l’application</w:t>
+              <w:t>Outils nécessaires</w:t>
             </w:r>
             <w:r>
               <w:rPr>
@@ -430,7 +354,7 @@
                 <w:noProof/>
                 <w:webHidden/>
               </w:rPr>
-              <w:instrText xml:space="preserve"> PAGEREF _Toc6288901 \h </w:instrText>
+              <w:instrText xml:space="preserve"> PAGEREF _Toc6469264 \h </w:instrText>
             </w:r>
             <w:r>
               <w:rPr>
@@ -450,7 +374,7 @@
                 <w:noProof/>
                 <w:webHidden/>
               </w:rPr>
-              <w:t>3</w:t>
+              <w:t>2</w:t>
             </w:r>
             <w:r>
               <w:rPr>
@@ -474,7 +398,7 @@
               <w:lang w:val="fr-MG" w:eastAsia="fr-MG"/>
             </w:rPr>
           </w:pPr>
-          <w:hyperlink w:anchor="_Toc6288902" w:history="1">
+          <w:hyperlink w:anchor="_Toc6469265" w:history="1">
             <w:r>
               <w:rPr>
                 <w:rStyle w:val="Lienhypertexte"/>
@@ -497,7 +421,7 @@
                 <w:noProof/>
                 <w:lang w:val="fr-FR"/>
               </w:rPr>
-              <w:t>Déconnexion</w:t>
+              <w:t>Lancement de l’application en mode local</w:t>
             </w:r>
             <w:r>
               <w:rPr>
@@ -518,7 +442,7 @@
                 <w:noProof/>
                 <w:webHidden/>
               </w:rPr>
-              <w:instrText xml:space="preserve"> PAGEREF _Toc6288902 \h </w:instrText>
+              <w:instrText xml:space="preserve"> PAGEREF _Toc6469265 \h </w:instrText>
             </w:r>
             <w:r>
               <w:rPr>
@@ -538,7 +462,7 @@
                 <w:noProof/>
                 <w:webHidden/>
               </w:rPr>
-              <w:t>4</w:t>
+              <w:t>2</w:t>
             </w:r>
             <w:r>
               <w:rPr>
@@ -553,7 +477,7 @@
           <w:pPr>
             <w:pStyle w:val="TM1"/>
             <w:tabs>
-              <w:tab w:val="left" w:pos="660"/>
+              <w:tab w:val="left" w:pos="440"/>
             </w:tabs>
             <w:rPr>
               <w:rFonts w:eastAsiaTheme="minorEastAsia"/>
@@ -561,12 +485,12 @@
               <w:lang w:val="fr-MG" w:eastAsia="fr-MG"/>
             </w:rPr>
           </w:pPr>
-          <w:hyperlink w:anchor="_Toc6288903" w:history="1">
+          <w:hyperlink w:anchor="_Toc6469266" w:history="1">
             <w:r>
               <w:rPr>
                 <w:rStyle w:val="Lienhypertexte"/>
               </w:rPr>
-              <w:t>IV.</w:t>
+              <w:t>3.</w:t>
             </w:r>
             <w:r>
               <w:rPr>
@@ -580,6 +504,346 @@
               <w:rPr>
                 <w:rStyle w:val="Lienhypertexte"/>
               </w:rPr>
+              <w:t>Guide utilisateur</w:t>
+            </w:r>
+            <w:r>
+              <w:rPr>
+                <w:webHidden/>
+              </w:rPr>
+              <w:tab/>
+            </w:r>
+            <w:r>
+              <w:rPr>
+                <w:webHidden/>
+              </w:rPr>
+              <w:fldChar w:fldCharType="begin"/>
+            </w:r>
+            <w:r>
+              <w:rPr>
+                <w:webHidden/>
+              </w:rPr>
+              <w:instrText xml:space="preserve"> PAGEREF _Toc6469266 \h </w:instrText>
+            </w:r>
+            <w:r>
+              <w:rPr>
+                <w:webHidden/>
+              </w:rPr>
+            </w:r>
+            <w:r>
+              <w:rPr>
+                <w:webHidden/>
+              </w:rPr>
+              <w:fldChar w:fldCharType="separate"/>
+            </w:r>
+            <w:r>
+              <w:rPr>
+                <w:webHidden/>
+              </w:rPr>
+              <w:t>2</w:t>
+            </w:r>
+            <w:r>
+              <w:rPr>
+                <w:webHidden/>
+              </w:rPr>
+              <w:fldChar w:fldCharType="end"/>
+            </w:r>
+          </w:hyperlink>
+        </w:p>
+        <w:p>
+          <w:pPr>
+            <w:pStyle w:val="TM2"/>
+            <w:tabs>
+              <w:tab w:val="left" w:pos="660"/>
+              <w:tab w:val="right" w:leader="dot" w:pos="9062"/>
+            </w:tabs>
+            <w:rPr>
+              <w:rFonts w:eastAsiaTheme="minorEastAsia"/>
+              <w:noProof/>
+              <w:lang w:val="fr-MG" w:eastAsia="fr-MG"/>
+            </w:rPr>
+          </w:pPr>
+          <w:hyperlink w:anchor="_Toc6469267" w:history="1">
+            <w:r>
+              <w:rPr>
+                <w:rStyle w:val="Lienhypertexte"/>
+                <w:noProof/>
+                <w:lang w:val="fr-FR"/>
+              </w:rPr>
+              <w:t>4.</w:t>
+            </w:r>
+            <w:r>
+              <w:rPr>
+                <w:rFonts w:eastAsiaTheme="minorEastAsia"/>
+                <w:noProof/>
+                <w:lang w:val="fr-MG" w:eastAsia="fr-MG"/>
+              </w:rPr>
+              <w:tab/>
+            </w:r>
+            <w:r>
+              <w:rPr>
+                <w:rStyle w:val="Lienhypertexte"/>
+                <w:noProof/>
+                <w:lang w:val="fr-FR"/>
+              </w:rPr>
+              <w:t>Accès à l’application</w:t>
+            </w:r>
+            <w:r>
+              <w:rPr>
+                <w:noProof/>
+                <w:webHidden/>
+              </w:rPr>
+              <w:tab/>
+            </w:r>
+            <w:r>
+              <w:rPr>
+                <w:noProof/>
+                <w:webHidden/>
+              </w:rPr>
+              <w:fldChar w:fldCharType="begin"/>
+            </w:r>
+            <w:r>
+              <w:rPr>
+                <w:noProof/>
+                <w:webHidden/>
+              </w:rPr>
+              <w:instrText xml:space="preserve"> PAGEREF _Toc6469267 \h </w:instrText>
+            </w:r>
+            <w:r>
+              <w:rPr>
+                <w:noProof/>
+                <w:webHidden/>
+              </w:rPr>
+            </w:r>
+            <w:r>
+              <w:rPr>
+                <w:noProof/>
+                <w:webHidden/>
+              </w:rPr>
+              <w:fldChar w:fldCharType="separate"/>
+            </w:r>
+            <w:r>
+              <w:rPr>
+                <w:noProof/>
+                <w:webHidden/>
+              </w:rPr>
+              <w:t>2</w:t>
+            </w:r>
+            <w:r>
+              <w:rPr>
+                <w:noProof/>
+                <w:webHidden/>
+              </w:rPr>
+              <w:fldChar w:fldCharType="end"/>
+            </w:r>
+          </w:hyperlink>
+        </w:p>
+        <w:p>
+          <w:pPr>
+            <w:pStyle w:val="TM2"/>
+            <w:tabs>
+              <w:tab w:val="left" w:pos="660"/>
+              <w:tab w:val="right" w:leader="dot" w:pos="9062"/>
+            </w:tabs>
+            <w:rPr>
+              <w:rFonts w:eastAsiaTheme="minorEastAsia"/>
+              <w:noProof/>
+              <w:lang w:val="fr-MG" w:eastAsia="fr-MG"/>
+            </w:rPr>
+          </w:pPr>
+          <w:hyperlink w:anchor="_Toc6469268" w:history="1">
+            <w:r>
+              <w:rPr>
+                <w:rStyle w:val="Lienhypertexte"/>
+                <w:noProof/>
+                <w:lang w:val="fr-FR"/>
+              </w:rPr>
+              <w:t>5.</w:t>
+            </w:r>
+            <w:r>
+              <w:rPr>
+                <w:rFonts w:eastAsiaTheme="minorEastAsia"/>
+                <w:noProof/>
+                <w:lang w:val="fr-MG" w:eastAsia="fr-MG"/>
+              </w:rPr>
+              <w:tab/>
+            </w:r>
+            <w:r>
+              <w:rPr>
+                <w:rStyle w:val="Lienhypertexte"/>
+                <w:noProof/>
+                <w:lang w:val="fr-FR"/>
+              </w:rPr>
+              <w:t>Navigation dans l’application</w:t>
+            </w:r>
+            <w:r>
+              <w:rPr>
+                <w:noProof/>
+                <w:webHidden/>
+              </w:rPr>
+              <w:tab/>
+            </w:r>
+            <w:r>
+              <w:rPr>
+                <w:noProof/>
+                <w:webHidden/>
+              </w:rPr>
+              <w:fldChar w:fldCharType="begin"/>
+            </w:r>
+            <w:r>
+              <w:rPr>
+                <w:noProof/>
+                <w:webHidden/>
+              </w:rPr>
+              <w:instrText xml:space="preserve"> PAGEREF _Toc6469268 \h </w:instrText>
+            </w:r>
+            <w:r>
+              <w:rPr>
+                <w:noProof/>
+                <w:webHidden/>
+              </w:rPr>
+            </w:r>
+            <w:r>
+              <w:rPr>
+                <w:noProof/>
+                <w:webHidden/>
+              </w:rPr>
+              <w:fldChar w:fldCharType="separate"/>
+            </w:r>
+            <w:r>
+              <w:rPr>
+                <w:noProof/>
+                <w:webHidden/>
+              </w:rPr>
+              <w:t>3</w:t>
+            </w:r>
+            <w:r>
+              <w:rPr>
+                <w:noProof/>
+                <w:webHidden/>
+              </w:rPr>
+              <w:fldChar w:fldCharType="end"/>
+            </w:r>
+          </w:hyperlink>
+        </w:p>
+        <w:p>
+          <w:pPr>
+            <w:pStyle w:val="TM2"/>
+            <w:tabs>
+              <w:tab w:val="left" w:pos="660"/>
+              <w:tab w:val="right" w:leader="dot" w:pos="9062"/>
+            </w:tabs>
+            <w:rPr>
+              <w:rFonts w:eastAsiaTheme="minorEastAsia"/>
+              <w:noProof/>
+              <w:lang w:val="fr-MG" w:eastAsia="fr-MG"/>
+            </w:rPr>
+          </w:pPr>
+          <w:hyperlink w:anchor="_Toc6469269" w:history="1">
+            <w:r>
+              <w:rPr>
+                <w:rStyle w:val="Lienhypertexte"/>
+                <w:noProof/>
+                <w:lang w:val="fr-FR"/>
+              </w:rPr>
+              <w:t>6.</w:t>
+            </w:r>
+            <w:r>
+              <w:rPr>
+                <w:rFonts w:eastAsiaTheme="minorEastAsia"/>
+                <w:noProof/>
+                <w:lang w:val="fr-MG" w:eastAsia="fr-MG"/>
+              </w:rPr>
+              <w:tab/>
+            </w:r>
+            <w:r>
+              <w:rPr>
+                <w:rStyle w:val="Lienhypertexte"/>
+                <w:noProof/>
+                <w:lang w:val="fr-FR"/>
+              </w:rPr>
+              <w:t>Déconnexion</w:t>
+            </w:r>
+            <w:r>
+              <w:rPr>
+                <w:noProof/>
+                <w:webHidden/>
+              </w:rPr>
+              <w:tab/>
+            </w:r>
+            <w:r>
+              <w:rPr>
+                <w:noProof/>
+                <w:webHidden/>
+              </w:rPr>
+              <w:fldChar w:fldCharType="begin"/>
+            </w:r>
+            <w:r>
+              <w:rPr>
+                <w:noProof/>
+                <w:webHidden/>
+              </w:rPr>
+              <w:instrText xml:space="preserve"> PAGEREF _Toc6469269 \h </w:instrText>
+            </w:r>
+            <w:r>
+              <w:rPr>
+                <w:noProof/>
+                <w:webHidden/>
+              </w:rPr>
+            </w:r>
+            <w:r>
+              <w:rPr>
+                <w:noProof/>
+                <w:webHidden/>
+              </w:rPr>
+              <w:fldChar w:fldCharType="separate"/>
+            </w:r>
+            <w:r>
+              <w:rPr>
+                <w:noProof/>
+                <w:webHidden/>
+              </w:rPr>
+              <w:t>5</w:t>
+            </w:r>
+            <w:r>
+              <w:rPr>
+                <w:noProof/>
+                <w:webHidden/>
+              </w:rPr>
+              <w:fldChar w:fldCharType="end"/>
+            </w:r>
+          </w:hyperlink>
+        </w:p>
+        <w:p>
+          <w:pPr>
+            <w:pStyle w:val="TM1"/>
+            <w:tabs>
+              <w:tab w:val="left" w:pos="440"/>
+            </w:tabs>
+            <w:rPr>
+              <w:rFonts w:eastAsiaTheme="minorEastAsia"/>
+              <w:b w:val="0"/>
+              <w:lang w:val="fr-MG" w:eastAsia="fr-MG"/>
+            </w:rPr>
+          </w:pPr>
+          <w:hyperlink w:anchor="_Toc6469270" w:history="1">
+            <w:r>
+              <w:rPr>
+                <w:rStyle w:val="Lienhypertexte"/>
+              </w:rPr>
+              <w:t>4.</w:t>
+            </w:r>
+            <w:r>
+              <w:rPr>
+                <w:rFonts w:eastAsiaTheme="minorEastAsia"/>
+                <w:b w:val="0"/>
+                <w:lang w:val="fr-MG" w:eastAsia="fr-MG"/>
+              </w:rPr>
+              <w:tab/>
+            </w:r>
+            <w:r>
+              <w:rPr>
+                <w:rStyle w:val="Lienhypertexte"/>
+              </w:rPr>
               <w:t>Références</w:t>
             </w:r>
             <w:r>
@@ -598,7 +862,7 @@
               <w:rPr>
                 <w:webHidden/>
               </w:rPr>
-              <w:instrText xml:space="preserve"> PAGEREF _Toc6288903 \h </w:instrText>
+              <w:instrText xml:space="preserve"> PAGEREF _Toc6469270 \h </w:instrText>
             </w:r>
             <w:r>
               <w:rPr>
@@ -615,7 +879,7 @@
               <w:rPr>
                 <w:webHidden/>
               </w:rPr>
-              <w:t>4</w:t>
+              <w:t>5</w:t>
             </w:r>
             <w:r>
               <w:rPr>
@@ -653,6 +917,8 @@
         </w:rPr>
         <w:br w:type="page"/>
       </w:r>
+      <w:bookmarkStart w:id="0" w:name="_GoBack"/>
+      <w:bookmarkEnd w:id="0"/>
     </w:p>
     <w:p>
       <w:pPr>
@@ -663,7 +929,7 @@
         </w:numPr>
         <w:ind w:left="284" w:hanging="284"/>
       </w:pPr>
-      <w:bookmarkStart w:id="0" w:name="_Toc6288897"/>
+      <w:bookmarkStart w:id="1" w:name="_Toc6469261"/>
       <w:r>
         <w:rPr>
           <w:lang w:val="fr-FR"/>
@@ -674,7 +940,7 @@
       <w:r>
         <w:t xml:space="preserve"> source de l’application</w:t>
       </w:r>
-      <w:bookmarkEnd w:id="0"/>
+      <w:bookmarkEnd w:id="1"/>
     </w:p>
     <w:p>
       <w:pPr>
@@ -733,14 +999,30 @@
           <w:lang w:val="fr-FR"/>
         </w:rPr>
       </w:pPr>
-      <w:bookmarkStart w:id="1" w:name="_Toc6288898"/>
+      <w:bookmarkStart w:id="2" w:name="_Toc6469262"/>
       <w:r>
         <w:rPr>
           <w:lang w:val="fr-FR"/>
         </w:rPr>
         <w:t>Installation</w:t>
       </w:r>
-      <w:bookmarkEnd w:id="1"/>
+      <w:bookmarkEnd w:id="2"/>
+    </w:p>
+    <w:p>
+      <w:pPr>
+        <w:pStyle w:val="Titre2"/>
+        <w:rPr>
+          <w:lang w:val="fr-FR"/>
+        </w:rPr>
+      </w:pPr>
+      <w:bookmarkStart w:id="3" w:name="_Toc6469263"/>
+      <w:r>
+        <w:rPr>
+          <w:lang w:val="fr-FR"/>
+        </w:rPr>
+        <w:t>Base de données</w:t>
+      </w:r>
+      <w:bookmarkEnd w:id="3"/>
     </w:p>
     <w:p>
       <w:pPr>
@@ -934,6 +1216,425 @@
         </w:rPr>
         <w:t>.</w:t>
       </w:r>
+    </w:p>
+    <w:p>
+      <w:pPr>
+        <w:pStyle w:val="Titre2"/>
+        <w:rPr>
+          <w:lang w:val="fr-FR"/>
+        </w:rPr>
+      </w:pPr>
+      <w:bookmarkStart w:id="4" w:name="_Toc6469264"/>
+      <w:r>
+        <w:rPr>
+          <w:lang w:val="fr-FR"/>
+        </w:rPr>
+        <w:t>Outils nécessaires</w:t>
+      </w:r>
+      <w:bookmarkEnd w:id="4"/>
+    </w:p>
+    <w:p>
+      <w:pPr>
+        <w:pStyle w:val="Paragraphedeliste"/>
+        <w:numPr>
+          <w:ilvl w:val="0"/>
+          <w:numId w:val="7"/>
+        </w:numPr>
+        <w:rPr>
+          <w:lang w:val="fr-FR"/>
+        </w:rPr>
+      </w:pPr>
+      <w:r>
+        <w:rPr>
+          <w:lang w:val="fr-FR"/>
+        </w:rPr>
+        <w:t>Installez Node.js sur votre machine si vous n’en avez pas</w:t>
+      </w:r>
+      <w:r>
+        <w:rPr>
+          <w:lang w:val="fr-FR"/>
+        </w:rPr>
+        <w:t xml:space="preserve">. Vous pouvez l’obtenir sur </w:t>
+      </w:r>
+    </w:p>
+    <w:p>
+      <w:pPr>
+        <w:pStyle w:val="Paragraphedeliste"/>
+        <w:ind w:left="2160"/>
+        <w:rPr>
+          <w:lang w:val="fr-FR"/>
+        </w:rPr>
+      </w:pPr>
+      <w:hyperlink r:id="rId9" w:history="1">
+        <w:r>
+          <w:rPr>
+            <w:rStyle w:val="Lienhypertexte"/>
+            <w:lang w:val="fr-FR"/>
+          </w:rPr>
+          <w:t>https://nodejs.org/en/</w:t>
+        </w:r>
+      </w:hyperlink>
+    </w:p>
+    <w:p>
+      <w:pPr>
+        <w:pStyle w:val="Paragraphedeliste"/>
+        <w:numPr>
+          <w:ilvl w:val="0"/>
+          <w:numId w:val="7"/>
+        </w:numPr>
+        <w:rPr>
+          <w:lang w:val="fr-FR"/>
+        </w:rPr>
+      </w:pPr>
+      <w:r>
+        <w:rPr>
+          <w:lang w:val="fr-FR"/>
+        </w:rPr>
+        <w:t xml:space="preserve">Vous pouvez </w:t>
+      </w:r>
+      <w:r>
+        <w:rPr>
+          <w:lang w:val="fr-FR"/>
+        </w:rPr>
+        <w:t>installer “</w:t>
+      </w:r>
+      <w:proofErr w:type="spellStart"/>
+      <w:r>
+        <w:rPr>
+          <w:rStyle w:val="CodeHTML"/>
+          <w:rFonts w:eastAsiaTheme="minorHAnsi"/>
+          <w:lang w:val="fr-FR"/>
+        </w:rPr>
+        <w:t>create</w:t>
+      </w:r>
+      <w:proofErr w:type="spellEnd"/>
+      <w:r>
+        <w:rPr>
+          <w:rStyle w:val="CodeHTML"/>
+          <w:rFonts w:eastAsiaTheme="minorHAnsi"/>
+          <w:lang w:val="fr-FR"/>
+        </w:rPr>
+        <w:t>-</w:t>
+      </w:r>
+      <w:proofErr w:type="spellStart"/>
+      <w:r>
+        <w:rPr>
+          <w:rStyle w:val="CodeHTML"/>
+          <w:rFonts w:eastAsiaTheme="minorHAnsi"/>
+          <w:lang w:val="fr-FR"/>
+        </w:rPr>
+        <w:t>react</w:t>
+      </w:r>
+      <w:proofErr w:type="spellEnd"/>
+      <w:r>
+        <w:rPr>
+          <w:rStyle w:val="CodeHTML"/>
+          <w:rFonts w:eastAsiaTheme="minorHAnsi"/>
+          <w:lang w:val="fr-FR"/>
+        </w:rPr>
+        <w:t>-app</w:t>
+      </w:r>
+      <w:r>
+        <w:rPr>
+          <w:lang w:val="fr-FR"/>
+        </w:rPr>
+        <w:t xml:space="preserve"> “ pour pouvoir développer une application </w:t>
+      </w:r>
+      <w:proofErr w:type="spellStart"/>
+      <w:r>
+        <w:rPr>
+          <w:lang w:val="fr-FR"/>
+        </w:rPr>
+        <w:t>react</w:t>
+      </w:r>
+      <w:proofErr w:type="spellEnd"/>
+      <w:r>
+        <w:rPr>
+          <w:lang w:val="fr-FR"/>
+        </w:rPr>
+        <w:t xml:space="preserve"> </w:t>
+      </w:r>
+      <w:r>
+        <w:rPr>
+          <w:lang w:val="fr-FR"/>
+        </w:rPr>
+        <w:t>en mode cli</w:t>
+      </w:r>
+      <w:r>
+        <w:rPr>
+          <w:lang w:val="fr-FR"/>
+        </w:rPr>
+        <w:t>. Vous pouvez l’installer globalement en lancer sur cmd la commande :</w:t>
+      </w:r>
+    </w:p>
+    <w:p>
+      <w:pPr>
+        <w:jc w:val="center"/>
+        <w:rPr>
+          <w:rStyle w:val="CodeHTML"/>
+          <w:rFonts w:eastAsiaTheme="minorHAnsi"/>
+          <w:b/>
+        </w:rPr>
+      </w:pPr>
+      <w:proofErr w:type="spellStart"/>
+      <w:r>
+        <w:rPr>
+          <w:rStyle w:val="CodeHTML"/>
+          <w:rFonts w:eastAsiaTheme="minorHAnsi"/>
+          <w:b/>
+        </w:rPr>
+        <w:t>npm</w:t>
+      </w:r>
+      <w:proofErr w:type="spellEnd"/>
+      <w:r>
+        <w:rPr>
+          <w:rStyle w:val="CodeHTML"/>
+          <w:rFonts w:eastAsiaTheme="minorHAnsi"/>
+          <w:b/>
+        </w:rPr>
+        <w:t xml:space="preserve"> </w:t>
+      </w:r>
+      <w:proofErr w:type="spellStart"/>
+      <w:r>
+        <w:rPr>
+          <w:rStyle w:val="CodeHTML"/>
+          <w:rFonts w:eastAsiaTheme="minorHAnsi"/>
+          <w:b/>
+        </w:rPr>
+        <w:t>install</w:t>
+      </w:r>
+      <w:proofErr w:type="spellEnd"/>
+      <w:r>
+        <w:rPr>
+          <w:rStyle w:val="CodeHTML"/>
+          <w:rFonts w:eastAsiaTheme="minorHAnsi"/>
+          <w:b/>
+        </w:rPr>
+        <w:t xml:space="preserve"> -g </w:t>
+      </w:r>
+      <w:proofErr w:type="spellStart"/>
+      <w:r>
+        <w:rPr>
+          <w:rStyle w:val="CodeHTML"/>
+          <w:rFonts w:eastAsiaTheme="minorHAnsi"/>
+          <w:b/>
+        </w:rPr>
+        <w:t>create</w:t>
+      </w:r>
+      <w:proofErr w:type="spellEnd"/>
+      <w:r>
+        <w:rPr>
+          <w:rStyle w:val="CodeHTML"/>
+          <w:rFonts w:eastAsiaTheme="minorHAnsi"/>
+          <w:b/>
+        </w:rPr>
+        <w:t>-</w:t>
+      </w:r>
+      <w:proofErr w:type="spellStart"/>
+      <w:r>
+        <w:rPr>
+          <w:rStyle w:val="CodeHTML"/>
+          <w:rFonts w:eastAsiaTheme="minorHAnsi"/>
+          <w:b/>
+        </w:rPr>
+        <w:t>react</w:t>
+      </w:r>
+      <w:proofErr w:type="spellEnd"/>
+      <w:r>
+        <w:rPr>
+          <w:rStyle w:val="CodeHTML"/>
+          <w:rFonts w:eastAsiaTheme="minorHAnsi"/>
+          <w:b/>
+        </w:rPr>
+        <w:t>-app</w:t>
+      </w:r>
+    </w:p>
+    <w:p>
+      <w:pPr>
+        <w:pStyle w:val="Titre2"/>
+        <w:rPr>
+          <w:lang w:val="fr-FR"/>
+        </w:rPr>
+      </w:pPr>
+      <w:bookmarkStart w:id="5" w:name="_Toc6469265"/>
+      <w:r>
+        <w:rPr>
+          <w:lang w:val="fr-FR"/>
+        </w:rPr>
+        <w:t>Lancement de l’application en mode local</w:t>
+      </w:r>
+      <w:bookmarkEnd w:id="5"/>
+    </w:p>
+    <w:p>
+      <w:pPr>
+        <w:pStyle w:val="Paragraphedeliste"/>
+        <w:numPr>
+          <w:ilvl w:val="0"/>
+          <w:numId w:val="9"/>
+        </w:numPr>
+        <w:rPr>
+          <w:lang w:val="fr-FR"/>
+        </w:rPr>
+      </w:pPr>
+      <w:r>
+        <w:rPr>
+          <w:lang w:val="fr-FR"/>
+        </w:rPr>
+        <w:t xml:space="preserve">Avant de lancer, l’application il faut d’abord récupérer toutes les dépendances nécessaires en </w:t>
+      </w:r>
+      <w:r>
+        <w:rPr>
+          <w:lang w:val="fr-FR"/>
+        </w:rPr>
+        <w:t>lançant</w:t>
+      </w:r>
+      <w:r>
+        <w:rPr>
+          <w:lang w:val="fr-FR"/>
+        </w:rPr>
+        <w:t xml:space="preserve"> la commande</w:t>
+      </w:r>
+    </w:p>
+    <w:p>
+      <w:pPr>
+        <w:ind w:left="644"/>
+        <w:jc w:val="center"/>
+        <w:rPr>
+          <w:b/>
+          <w:lang w:val="en-US"/>
+        </w:rPr>
+      </w:pPr>
+      <w:proofErr w:type="spellStart"/>
+      <w:r>
+        <w:rPr>
+          <w:b/>
+          <w:lang w:val="en-US"/>
+        </w:rPr>
+        <w:t>npm</w:t>
+      </w:r>
+      <w:proofErr w:type="spellEnd"/>
+      <w:r>
+        <w:rPr>
+          <w:b/>
+          <w:lang w:val="en-US"/>
+        </w:rPr>
+        <w:t xml:space="preserve"> install </w:t>
+      </w:r>
+    </w:p>
+    <w:p>
+      <w:pPr>
+        <w:ind w:left="644"/>
+        <w:jc w:val="center"/>
+        <w:rPr>
+          <w:b/>
+          <w:lang w:val="en-US"/>
+        </w:rPr>
+      </w:pPr>
+    </w:p>
+    <w:p>
+      <w:pPr>
+        <w:pStyle w:val="Paragraphedeliste"/>
+        <w:numPr>
+          <w:ilvl w:val="0"/>
+          <w:numId w:val="9"/>
+        </w:numPr>
+        <w:rPr>
+          <w:lang w:val="fr-FR"/>
+        </w:rPr>
+      </w:pPr>
+      <w:r>
+        <w:rPr>
+          <w:lang w:val="fr-FR"/>
+        </w:rPr>
+        <w:t>Une fois toutes les dépendances téléchargées</w:t>
+      </w:r>
+      <w:r>
+        <w:rPr>
+          <w:lang w:val="fr-FR"/>
+        </w:rPr>
+        <w:t xml:space="preserve"> et le dossier </w:t>
+      </w:r>
+      <w:proofErr w:type="spellStart"/>
+      <w:r>
+        <w:rPr>
+          <w:lang w:val="fr-FR"/>
+        </w:rPr>
+        <w:t>node_modules</w:t>
+      </w:r>
+      <w:proofErr w:type="spellEnd"/>
+      <w:r>
+        <w:rPr>
+          <w:lang w:val="fr-FR"/>
+        </w:rPr>
+        <w:t xml:space="preserve"> en place</w:t>
+      </w:r>
+      <w:r>
+        <w:rPr>
+          <w:lang w:val="fr-FR"/>
+        </w:rPr>
+        <w:t xml:space="preserve">. Vous pouvez lancer l’application localement en mode développement en </w:t>
+      </w:r>
+      <w:r>
+        <w:rPr>
+          <w:lang w:val="fr-FR"/>
+        </w:rPr>
+        <w:t>lançant</w:t>
+      </w:r>
+      <w:r>
+        <w:rPr>
+          <w:lang w:val="fr-FR"/>
+        </w:rPr>
+        <w:t xml:space="preserve"> la commande </w:t>
+      </w:r>
+    </w:p>
+    <w:p>
+      <w:pPr>
+        <w:ind w:left="644"/>
+        <w:jc w:val="center"/>
+        <w:rPr>
+          <w:b/>
+          <w:lang w:val="en-US"/>
+        </w:rPr>
+      </w:pPr>
+      <w:proofErr w:type="spellStart"/>
+      <w:r>
+        <w:rPr>
+          <w:b/>
+          <w:lang w:val="en-US"/>
+        </w:rPr>
+        <w:t>n</w:t>
+      </w:r>
+      <w:r>
+        <w:rPr>
+          <w:b/>
+          <w:lang w:val="en-US"/>
+        </w:rPr>
+        <w:t>pm</w:t>
+      </w:r>
+      <w:proofErr w:type="spellEnd"/>
+      <w:r>
+        <w:rPr>
+          <w:b/>
+          <w:lang w:val="en-US"/>
+        </w:rPr>
+        <w:t xml:space="preserve"> start</w:t>
+      </w:r>
+    </w:p>
+    <w:p>
+      <w:pPr>
+        <w:ind w:left="284"/>
+        <w:rPr>
+          <w:lang w:val="fr-FR"/>
+        </w:rPr>
+      </w:pPr>
+    </w:p>
+    <w:p>
+      <w:pPr>
+        <w:jc w:val="center"/>
+        <w:rPr>
+          <w:lang w:val="fr-FR"/>
+        </w:rPr>
+      </w:pPr>
     </w:p>
     <w:p>
       <w:pPr>
@@ -947,20 +1648,14 @@
           <w:lang w:val="fr-FR"/>
         </w:rPr>
       </w:pPr>
-      <w:r>
-        <w:rPr>
-          <w:lang w:val="fr-FR"/>
-        </w:rPr>
-        <w:t xml:space="preserve"> </w:t>
-      </w:r>
-      <w:bookmarkStart w:id="2" w:name="_Toc6288899"/>
+      <w:bookmarkStart w:id="6" w:name="_Toc6469266"/>
       <w:r>
         <w:rPr>
           <w:lang w:val="fr-FR"/>
         </w:rPr>
         <w:t>Guide utilisateur</w:t>
       </w:r>
-      <w:bookmarkEnd w:id="2"/>
+      <w:bookmarkEnd w:id="6"/>
     </w:p>
     <w:p>
       <w:pPr>
@@ -969,14 +1664,14 @@
           <w:lang w:val="fr-FR"/>
         </w:rPr>
       </w:pPr>
-      <w:bookmarkStart w:id="3" w:name="_Toc6288900"/>
+      <w:bookmarkStart w:id="7" w:name="_Toc6469267"/>
       <w:r>
         <w:rPr>
           <w:lang w:val="fr-FR"/>
         </w:rPr>
         <w:t>Accès à l’application</w:t>
       </w:r>
-      <w:bookmarkEnd w:id="3"/>
+      <w:bookmarkEnd w:id="7"/>
     </w:p>
     <w:p>
       <w:pPr>
@@ -1003,7 +1698,7 @@
         </w:rPr>
         <w:t xml:space="preserve">, taper l’url suivant : </w:t>
       </w:r>
-      <w:hyperlink r:id="rId9" w:history="1">
+      <w:hyperlink r:id="rId10" w:history="1">
         <w:r>
           <w:rPr>
             <w:rStyle w:val="Lienhypertexte"/>
@@ -1038,8 +1733,6 @@
         </w:rPr>
         <w:t> :</w:t>
       </w:r>
-      <w:bookmarkStart w:id="4" w:name="_GoBack"/>
-      <w:bookmarkEnd w:id="4"/>
     </w:p>
     <w:p>
       <w:pPr>
@@ -1060,10 +1753,11 @@
         <w:rPr>
           <w:noProof/>
         </w:rPr>
+        <w:lastRenderedPageBreak/>
         <w:drawing>
-          <wp:inline distT="0" distB="0" distL="0" distR="0" wp14:anchorId="3C1DB842" wp14:editId="77E2A037">
-            <wp:extent cx="2034191" cy="1997538"/>
-            <wp:effectExtent l="0" t="0" r="4445" b="3175"/>
+          <wp:inline distT="0" distB="0" distL="0" distR="0" wp14:anchorId="715EEE18" wp14:editId="61E0FB10">
+            <wp:extent cx="2295525" cy="2254163"/>
+            <wp:effectExtent l="0" t="0" r="0" b="0"/>
             <wp:docPr id="1" name="Image 1"/>
             <wp:cNvGraphicFramePr>
               <a:graphicFrameLocks xmlns:a="http://schemas.openxmlformats.org/drawingml/2006/main" noChangeAspect="1"/>
@@ -1076,14 +1770,14 @@
                     <pic:cNvPicPr/>
                   </pic:nvPicPr>
                   <pic:blipFill rotWithShape="1">
-                    <a:blip r:embed="rId10"/>
+                    <a:blip r:embed="rId11"/>
                     <a:srcRect l="35846" t="13404" r="34789" b="35332"/>
                     <a:stretch/>
                   </pic:blipFill>
                   <pic:spPr bwMode="auto">
                     <a:xfrm>
                       <a:off x="0" y="0"/>
-                      <a:ext cx="2055886" cy="2018842"/>
+                      <a:ext cx="2333435" cy="2291390"/>
                     </a:xfrm>
                     <a:prstGeom prst="rect">
                       <a:avLst/>
@@ -1199,9 +1893,8 @@
         <w:rPr>
           <w:noProof/>
         </w:rPr>
-        <w:lastRenderedPageBreak/>
         <w:drawing>
-          <wp:inline distT="0" distB="0" distL="0" distR="0" wp14:anchorId="7B2E7263" wp14:editId="61E89D0D">
+          <wp:inline distT="0" distB="0" distL="0" distR="0" wp14:anchorId="0F0C87D5" wp14:editId="6EC3A2E2">
             <wp:extent cx="2310130" cy="2509279"/>
             <wp:effectExtent l="0" t="0" r="0" b="5715"/>
             <wp:docPr id="2" name="Image 2"/>
@@ -1216,7 +1909,7 @@
                     <pic:cNvPicPr/>
                   </pic:nvPicPr>
                   <pic:blipFill rotWithShape="1">
-                    <a:blip r:embed="rId11"/>
+                    <a:blip r:embed="rId12"/>
                     <a:srcRect l="35185" t="13404" r="34127" b="27337"/>
                     <a:stretch/>
                   </pic:blipFill>
@@ -1260,14 +1953,14 @@
           <w:lang w:val="fr-FR"/>
         </w:rPr>
       </w:pPr>
-      <w:bookmarkStart w:id="5" w:name="_Toc6288901"/>
+      <w:bookmarkStart w:id="8" w:name="_Toc6469268"/>
       <w:r>
         <w:rPr>
           <w:lang w:val="fr-FR"/>
         </w:rPr>
         <w:t>Navigation dans l’application</w:t>
       </w:r>
-      <w:bookmarkEnd w:id="5"/>
+      <w:bookmarkEnd w:id="8"/>
     </w:p>
     <w:p>
       <w:pPr>
@@ -1302,8 +1995,9 @@
         <w:rPr>
           <w:noProof/>
         </w:rPr>
+        <w:lastRenderedPageBreak/>
         <w:drawing>
-          <wp:inline distT="0" distB="0" distL="0" distR="0" wp14:anchorId="5DBD6815" wp14:editId="491F9947">
+          <wp:inline distT="0" distB="0" distL="0" distR="0" wp14:anchorId="624CB442" wp14:editId="33AC2111">
             <wp:extent cx="5433060" cy="2430780"/>
             <wp:effectExtent l="0" t="0" r="0" b="7620"/>
             <wp:docPr id="5" name="Image 5"/>
@@ -1318,7 +2012,7 @@
                     <pic:cNvPicPr/>
                   </pic:nvPicPr>
                   <pic:blipFill rotWithShape="1">
-                    <a:blip r:embed="rId12"/>
+                    <a:blip r:embed="rId13"/>
                     <a:srcRect l="542" t="18067" r="2845" b="5089"/>
                     <a:stretch/>
                   </pic:blipFill>
@@ -1503,9 +2197,8 @@
         <w:rPr>
           <w:noProof/>
         </w:rPr>
-        <w:lastRenderedPageBreak/>
         <w:drawing>
-          <wp:inline distT="0" distB="0" distL="0" distR="0" wp14:anchorId="2AA96755" wp14:editId="7E5007B8">
+          <wp:inline distT="0" distB="0" distL="0" distR="0" wp14:anchorId="6D7D61E3" wp14:editId="7E214410">
             <wp:extent cx="4213860" cy="2175210"/>
             <wp:effectExtent l="0" t="0" r="0" b="0"/>
             <wp:docPr id="4" name="Image 4"/>
@@ -1520,7 +2213,7 @@
                     <pic:cNvPicPr/>
                   </pic:nvPicPr>
                   <pic:blipFill rotWithShape="1">
-                    <a:blip r:embed="rId13"/>
+                    <a:blip r:embed="rId14"/>
                     <a:srcRect t="8230"/>
                     <a:stretch/>
                   </pic:blipFill>
@@ -1747,7 +2440,7 @@
           <w:noProof/>
         </w:rPr>
         <w:drawing>
-          <wp:inline distT="0" distB="0" distL="0" distR="0" wp14:anchorId="08438F26" wp14:editId="22D75AAE">
+          <wp:inline distT="0" distB="0" distL="0" distR="0" wp14:anchorId="5D3D0ABA" wp14:editId="09D17796">
             <wp:extent cx="449580" cy="394754"/>
             <wp:effectExtent l="0" t="0" r="7620" b="5715"/>
             <wp:docPr id="6" name="Image 6"/>
@@ -1762,7 +2455,7 @@
                     <pic:cNvPicPr/>
                   </pic:nvPicPr>
                   <pic:blipFill rotWithShape="1">
-                    <a:blip r:embed="rId14"/>
+                    <a:blip r:embed="rId15"/>
                     <a:srcRect l="33862" t="56202" r="61764" b="36970"/>
                     <a:stretch/>
                   </pic:blipFill>
@@ -1854,14 +2547,15 @@
           <w:lang w:val="fr-FR"/>
         </w:rPr>
       </w:pPr>
-      <w:bookmarkStart w:id="6" w:name="_Toc6288902"/>
-      <w:r>
-        <w:rPr>
-          <w:lang w:val="fr-FR"/>
-        </w:rPr>
+      <w:bookmarkStart w:id="9" w:name="_Toc6469269"/>
+      <w:r>
+        <w:rPr>
+          <w:lang w:val="fr-FR"/>
+        </w:rPr>
+        <w:lastRenderedPageBreak/>
         <w:t>Déconnexion</w:t>
       </w:r>
-      <w:bookmarkEnd w:id="6"/>
+      <w:bookmarkEnd w:id="9"/>
     </w:p>
     <w:p>
       <w:pPr>
@@ -1881,7 +2575,7 @@
           <w:noProof/>
         </w:rPr>
         <w:drawing>
-          <wp:inline distT="0" distB="0" distL="0" distR="0" wp14:anchorId="410ACCFC" wp14:editId="5666BE8E">
+          <wp:inline distT="0" distB="0" distL="0" distR="0" wp14:anchorId="43E56C31" wp14:editId="53745E34">
             <wp:extent cx="1272540" cy="308869"/>
             <wp:effectExtent l="0" t="0" r="3810" b="0"/>
             <wp:docPr id="7" name="Image 7"/>
@@ -1896,7 +2590,7 @@
                     <pic:cNvPicPr/>
                   </pic:nvPicPr>
                   <pic:blipFill rotWithShape="1">
-                    <a:blip r:embed="rId14"/>
+                    <a:blip r:embed="rId15"/>
                     <a:srcRect t="8010" r="84649" b="85366"/>
                     <a:stretch/>
                   </pic:blipFill>
@@ -1954,14 +2648,14 @@
           <w:lang w:val="fr-FR"/>
         </w:rPr>
       </w:pPr>
-      <w:bookmarkStart w:id="7" w:name="_Toc6288903"/>
+      <w:bookmarkStart w:id="10" w:name="_Toc6469270"/>
       <w:r>
         <w:rPr>
           <w:lang w:val="fr-FR"/>
         </w:rPr>
         <w:t>Références</w:t>
       </w:r>
-      <w:bookmarkEnd w:id="7"/>
+      <w:bookmarkEnd w:id="10"/>
     </w:p>
     <w:p>
       <w:pPr>
@@ -2027,7 +2721,7 @@
       </w:r>
     </w:p>
     <w:sectPr>
-      <w:footerReference w:type="default" r:id="rId15"/>
+      <w:footerReference w:type="default" r:id="rId16"/>
       <w:pgSz w:w="11906" w:h="16838"/>
       <w:pgMar w:top="1417" w:right="1417" w:bottom="1417" w:left="1417" w:header="708" w:footer="708" w:gutter="0"/>
       <w:cols w:space="708"/>
@@ -2261,6 +2955,205 @@
     </w:lvl>
   </w:abstractNum>
   <w:abstractNum w:abstractNumId="1" w15:restartNumberingAfterBreak="0">
+    <w:nsid w:val="1E9447AE"/>
+    <w:multiLevelType w:val="hybridMultilevel"/>
+    <w:tmpl w:val="1166F3E2"/>
+    <w:lvl w:ilvl="0" w:tplc="2000000F">
+      <w:start w:val="1"/>
+      <w:numFmt w:val="decimal"/>
+      <w:lvlText w:val="%1."/>
+      <w:lvlJc w:val="left"/>
+      <w:pPr>
+        <w:ind w:left="644" w:hanging="360"/>
+      </w:pPr>
+      <w:rPr>
+        <w:rFonts w:hint="default"/>
+      </w:rPr>
+    </w:lvl>
+    <w:lvl w:ilvl="1" w:tplc="20000003">
+      <w:start w:val="1"/>
+      <w:numFmt w:val="bullet"/>
+      <w:lvlText w:val="o"/>
+      <w:lvlJc w:val="left"/>
+      <w:pPr>
+        <w:ind w:left="1364" w:hanging="360"/>
+      </w:pPr>
+      <w:rPr>
+        <w:rFonts w:ascii="Courier New" w:hAnsi="Courier New" w:cs="Courier New" w:hint="default"/>
+      </w:rPr>
+    </w:lvl>
+    <w:lvl w:ilvl="2" w:tplc="20000005" w:tentative="1">
+      <w:start w:val="1"/>
+      <w:numFmt w:val="bullet"/>
+      <w:lvlText w:val=""/>
+      <w:lvlJc w:val="left"/>
+      <w:pPr>
+        <w:ind w:left="2084" w:hanging="360"/>
+      </w:pPr>
+      <w:rPr>
+        <w:rFonts w:ascii="Wingdings" w:hAnsi="Wingdings" w:hint="default"/>
+      </w:rPr>
+    </w:lvl>
+    <w:lvl w:ilvl="3" w:tplc="20000001" w:tentative="1">
+      <w:start w:val="1"/>
+      <w:numFmt w:val="bullet"/>
+      <w:lvlText w:val=""/>
+      <w:lvlJc w:val="left"/>
+      <w:pPr>
+        <w:ind w:left="2804" w:hanging="360"/>
+      </w:pPr>
+      <w:rPr>
+        <w:rFonts w:ascii="Symbol" w:hAnsi="Symbol" w:hint="default"/>
+      </w:rPr>
+    </w:lvl>
+    <w:lvl w:ilvl="4" w:tplc="20000003" w:tentative="1">
+      <w:start w:val="1"/>
+      <w:numFmt w:val="bullet"/>
+      <w:lvlText w:val="o"/>
+      <w:lvlJc w:val="left"/>
+      <w:pPr>
+        <w:ind w:left="3524" w:hanging="360"/>
+      </w:pPr>
+      <w:rPr>
+        <w:rFonts w:ascii="Courier New" w:hAnsi="Courier New" w:cs="Courier New" w:hint="default"/>
+      </w:rPr>
+    </w:lvl>
+    <w:lvl w:ilvl="5" w:tplc="20000005" w:tentative="1">
+      <w:start w:val="1"/>
+      <w:numFmt w:val="bullet"/>
+      <w:lvlText w:val=""/>
+      <w:lvlJc w:val="left"/>
+      <w:pPr>
+        <w:ind w:left="4244" w:hanging="360"/>
+      </w:pPr>
+      <w:rPr>
+        <w:rFonts w:ascii="Wingdings" w:hAnsi="Wingdings" w:hint="default"/>
+      </w:rPr>
+    </w:lvl>
+    <w:lvl w:ilvl="6" w:tplc="20000001" w:tentative="1">
+      <w:start w:val="1"/>
+      <w:numFmt w:val="bullet"/>
+      <w:lvlText w:val=""/>
+      <w:lvlJc w:val="left"/>
+      <w:pPr>
+        <w:ind w:left="4964" w:hanging="360"/>
+      </w:pPr>
+      <w:rPr>
+        <w:rFonts w:ascii="Symbol" w:hAnsi="Symbol" w:hint="default"/>
+      </w:rPr>
+    </w:lvl>
+    <w:lvl w:ilvl="7" w:tplc="20000003" w:tentative="1">
+      <w:start w:val="1"/>
+      <w:numFmt w:val="bullet"/>
+      <w:lvlText w:val="o"/>
+      <w:lvlJc w:val="left"/>
+      <w:pPr>
+        <w:ind w:left="5684" w:hanging="360"/>
+      </w:pPr>
+      <w:rPr>
+        <w:rFonts w:ascii="Courier New" w:hAnsi="Courier New" w:cs="Courier New" w:hint="default"/>
+      </w:rPr>
+    </w:lvl>
+    <w:lvl w:ilvl="8" w:tplc="20000005" w:tentative="1">
+      <w:start w:val="1"/>
+      <w:numFmt w:val="bullet"/>
+      <w:lvlText w:val=""/>
+      <w:lvlJc w:val="left"/>
+      <w:pPr>
+        <w:ind w:left="6404" w:hanging="360"/>
+      </w:pPr>
+      <w:rPr>
+        <w:rFonts w:ascii="Wingdings" w:hAnsi="Wingdings" w:hint="default"/>
+      </w:rPr>
+    </w:lvl>
+  </w:abstractNum>
+  <w:abstractNum w:abstractNumId="2" w15:restartNumberingAfterBreak="0">
+    <w:nsid w:val="3A440B80"/>
+    <w:multiLevelType w:val="hybridMultilevel"/>
+    <w:tmpl w:val="D7D493FA"/>
+    <w:lvl w:ilvl="0" w:tplc="2000000F">
+      <w:start w:val="1"/>
+      <w:numFmt w:val="decimal"/>
+      <w:lvlText w:val="%1."/>
+      <w:lvlJc w:val="left"/>
+      <w:pPr>
+        <w:ind w:left="1440" w:hanging="360"/>
+      </w:pPr>
+    </w:lvl>
+    <w:lvl w:ilvl="1" w:tplc="20000019" w:tentative="1">
+      <w:start w:val="1"/>
+      <w:numFmt w:val="lowerLetter"/>
+      <w:lvlText w:val="%2."/>
+      <w:lvlJc w:val="left"/>
+      <w:pPr>
+        <w:ind w:left="2160" w:hanging="360"/>
+      </w:pPr>
+    </w:lvl>
+    <w:lvl w:ilvl="2" w:tplc="2000001B" w:tentative="1">
+      <w:start w:val="1"/>
+      <w:numFmt w:val="lowerRoman"/>
+      <w:lvlText w:val="%3."/>
+      <w:lvlJc w:val="right"/>
+      <w:pPr>
+        <w:ind w:left="2880" w:hanging="180"/>
+      </w:pPr>
+    </w:lvl>
+    <w:lvl w:ilvl="3" w:tplc="2000000F" w:tentative="1">
+      <w:start w:val="1"/>
+      <w:numFmt w:val="decimal"/>
+      <w:lvlText w:val="%4."/>
+      <w:lvlJc w:val="left"/>
+      <w:pPr>
+        <w:ind w:left="3600" w:hanging="360"/>
+      </w:pPr>
+    </w:lvl>
+    <w:lvl w:ilvl="4" w:tplc="20000019" w:tentative="1">
+      <w:start w:val="1"/>
+      <w:numFmt w:val="lowerLetter"/>
+      <w:lvlText w:val="%5."/>
+      <w:lvlJc w:val="left"/>
+      <w:pPr>
+        <w:ind w:left="4320" w:hanging="360"/>
+      </w:pPr>
+    </w:lvl>
+    <w:lvl w:ilvl="5" w:tplc="2000001B" w:tentative="1">
+      <w:start w:val="1"/>
+      <w:numFmt w:val="lowerRoman"/>
+      <w:lvlText w:val="%6."/>
+      <w:lvlJc w:val="right"/>
+      <w:pPr>
+        <w:ind w:left="5040" w:hanging="180"/>
+      </w:pPr>
+    </w:lvl>
+    <w:lvl w:ilvl="6" w:tplc="2000000F" w:tentative="1">
+      <w:start w:val="1"/>
+      <w:numFmt w:val="decimal"/>
+      <w:lvlText w:val="%7."/>
+      <w:lvlJc w:val="left"/>
+      <w:pPr>
+        <w:ind w:left="5760" w:hanging="360"/>
+      </w:pPr>
+    </w:lvl>
+    <w:lvl w:ilvl="7" w:tplc="20000019" w:tentative="1">
+      <w:start w:val="1"/>
+      <w:numFmt w:val="lowerLetter"/>
+      <w:lvlText w:val="%8."/>
+      <w:lvlJc w:val="left"/>
+      <w:pPr>
+        <w:ind w:left="6480" w:hanging="360"/>
+      </w:pPr>
+    </w:lvl>
+    <w:lvl w:ilvl="8" w:tplc="2000001B" w:tentative="1">
+      <w:start w:val="1"/>
+      <w:numFmt w:val="lowerRoman"/>
+      <w:lvlText w:val="%9."/>
+      <w:lvlJc w:val="right"/>
+      <w:pPr>
+        <w:ind w:left="7200" w:hanging="180"/>
+      </w:pPr>
+    </w:lvl>
+  </w:abstractNum>
+  <w:abstractNum w:abstractNumId="3" w15:restartNumberingAfterBreak="0">
     <w:nsid w:val="3A4F3776"/>
     <w:multiLevelType w:val="hybridMultilevel"/>
     <w:tmpl w:val="EAC656DC"/>
@@ -2373,13 +3266,13 @@
       </w:rPr>
     </w:lvl>
   </w:abstractNum>
-  <w:abstractNum w:abstractNumId="2" w15:restartNumberingAfterBreak="0">
+  <w:abstractNum w:abstractNumId="4" w15:restartNumberingAfterBreak="0">
     <w:nsid w:val="3DAB02C1"/>
     <w:multiLevelType w:val="hybridMultilevel"/>
-    <w:tmpl w:val="B150E276"/>
-    <w:lvl w:ilvl="0" w:tplc="62E0B74E">
-      <w:start w:val="1"/>
-      <w:numFmt w:val="upperRoman"/>
+    <w:tmpl w:val="E142468C"/>
+    <w:lvl w:ilvl="0" w:tplc="2000000F">
+      <w:start w:val="1"/>
+      <w:numFmt w:val="decimal"/>
       <w:lvlText w:val="%1."/>
       <w:lvlJc w:val="left"/>
       <w:pPr>
@@ -2389,16 +3282,19 @@
         <w:rFonts w:hint="default"/>
       </w:rPr>
     </w:lvl>
-    <w:lvl w:ilvl="1" w:tplc="20000019">
-      <w:start w:val="1"/>
-      <w:numFmt w:val="lowerLetter"/>
+    <w:lvl w:ilvl="1" w:tplc="2000000F">
+      <w:start w:val="1"/>
+      <w:numFmt w:val="decimal"/>
       <w:lvlText w:val="%2."/>
       <w:lvlJc w:val="left"/>
       <w:pPr>
         <w:ind w:left="1440" w:hanging="360"/>
       </w:pPr>
-    </w:lvl>
-    <w:lvl w:ilvl="2" w:tplc="2000001B" w:tentative="1">
+      <w:rPr>
+        <w:rFonts w:hint="default"/>
+      </w:rPr>
+    </w:lvl>
+    <w:lvl w:ilvl="2" w:tplc="2000001B">
       <w:start w:val="1"/>
       <w:numFmt w:val="lowerRoman"/>
       <w:lvlText w:val="%3."/>
@@ -2407,7 +3303,7 @@
         <w:ind w:left="2160" w:hanging="180"/>
       </w:pPr>
     </w:lvl>
-    <w:lvl w:ilvl="3" w:tplc="2000000F" w:tentative="1">
+    <w:lvl w:ilvl="3" w:tplc="2000000F">
       <w:start w:val="1"/>
       <w:numFmt w:val="decimal"/>
       <w:lvlText w:val="%4."/>
@@ -2416,7 +3312,7 @@
         <w:ind w:left="2880" w:hanging="360"/>
       </w:pPr>
     </w:lvl>
-    <w:lvl w:ilvl="4" w:tplc="20000019" w:tentative="1">
+    <w:lvl w:ilvl="4" w:tplc="20000019">
       <w:start w:val="1"/>
       <w:numFmt w:val="lowerLetter"/>
       <w:lvlText w:val="%5."/>
@@ -2425,7 +3321,7 @@
         <w:ind w:left="3600" w:hanging="360"/>
       </w:pPr>
     </w:lvl>
-    <w:lvl w:ilvl="5" w:tplc="2000001B" w:tentative="1">
+    <w:lvl w:ilvl="5" w:tplc="2000001B">
       <w:start w:val="1"/>
       <w:numFmt w:val="lowerRoman"/>
       <w:lvlText w:val="%6."/>
@@ -2462,7 +3358,7 @@
       </w:pPr>
     </w:lvl>
   </w:abstractNum>
-  <w:abstractNum w:abstractNumId="3" w15:restartNumberingAfterBreak="0">
+  <w:abstractNum w:abstractNumId="5" w15:restartNumberingAfterBreak="0">
     <w:nsid w:val="3F4D34C0"/>
     <w:multiLevelType w:val="hybridMultilevel"/>
     <w:tmpl w:val="DD8C0632"/>
@@ -2549,23 +3445,154 @@
       </w:pPr>
     </w:lvl>
   </w:abstractNum>
+  <w:abstractNum w:abstractNumId="6" w15:restartNumberingAfterBreak="0">
+    <w:nsid w:val="77346323"/>
+    <w:multiLevelType w:val="hybridMultilevel"/>
+    <w:tmpl w:val="A85C3E64"/>
+    <w:lvl w:ilvl="0" w:tplc="2000000F">
+      <w:start w:val="1"/>
+      <w:numFmt w:val="decimal"/>
+      <w:lvlText w:val="%1."/>
+      <w:lvlJc w:val="left"/>
+      <w:pPr>
+        <w:ind w:left="720" w:hanging="360"/>
+      </w:pPr>
+      <w:rPr>
+        <w:rFonts w:hint="default"/>
+      </w:rPr>
+    </w:lvl>
+    <w:lvl w:ilvl="1" w:tplc="20000003" w:tentative="1">
+      <w:start w:val="1"/>
+      <w:numFmt w:val="bullet"/>
+      <w:lvlText w:val="o"/>
+      <w:lvlJc w:val="left"/>
+      <w:pPr>
+        <w:ind w:left="1440" w:hanging="360"/>
+      </w:pPr>
+      <w:rPr>
+        <w:rFonts w:ascii="Courier New" w:hAnsi="Courier New" w:cs="Courier New" w:hint="default"/>
+      </w:rPr>
+    </w:lvl>
+    <w:lvl w:ilvl="2" w:tplc="20000005" w:tentative="1">
+      <w:start w:val="1"/>
+      <w:numFmt w:val="bullet"/>
+      <w:lvlText w:val=""/>
+      <w:lvlJc w:val="left"/>
+      <w:pPr>
+        <w:ind w:left="2160" w:hanging="360"/>
+      </w:pPr>
+      <w:rPr>
+        <w:rFonts w:ascii="Wingdings" w:hAnsi="Wingdings" w:hint="default"/>
+      </w:rPr>
+    </w:lvl>
+    <w:lvl w:ilvl="3" w:tplc="20000001" w:tentative="1">
+      <w:start w:val="1"/>
+      <w:numFmt w:val="bullet"/>
+      <w:lvlText w:val=""/>
+      <w:lvlJc w:val="left"/>
+      <w:pPr>
+        <w:ind w:left="2880" w:hanging="360"/>
+      </w:pPr>
+      <w:rPr>
+        <w:rFonts w:ascii="Symbol" w:hAnsi="Symbol" w:hint="default"/>
+      </w:rPr>
+    </w:lvl>
+    <w:lvl w:ilvl="4" w:tplc="20000003" w:tentative="1">
+      <w:start w:val="1"/>
+      <w:numFmt w:val="bullet"/>
+      <w:lvlText w:val="o"/>
+      <w:lvlJc w:val="left"/>
+      <w:pPr>
+        <w:ind w:left="3600" w:hanging="360"/>
+      </w:pPr>
+      <w:rPr>
+        <w:rFonts w:ascii="Courier New" w:hAnsi="Courier New" w:cs="Courier New" w:hint="default"/>
+      </w:rPr>
+    </w:lvl>
+    <w:lvl w:ilvl="5" w:tplc="20000005" w:tentative="1">
+      <w:start w:val="1"/>
+      <w:numFmt w:val="bullet"/>
+      <w:lvlText w:val=""/>
+      <w:lvlJc w:val="left"/>
+      <w:pPr>
+        <w:ind w:left="4320" w:hanging="360"/>
+      </w:pPr>
+      <w:rPr>
+        <w:rFonts w:ascii="Wingdings" w:hAnsi="Wingdings" w:hint="default"/>
+      </w:rPr>
+    </w:lvl>
+    <w:lvl w:ilvl="6" w:tplc="20000001" w:tentative="1">
+      <w:start w:val="1"/>
+      <w:numFmt w:val="bullet"/>
+      <w:lvlText w:val=""/>
+      <w:lvlJc w:val="left"/>
+      <w:pPr>
+        <w:ind w:left="5040" w:hanging="360"/>
+      </w:pPr>
+      <w:rPr>
+        <w:rFonts w:ascii="Symbol" w:hAnsi="Symbol" w:hint="default"/>
+      </w:rPr>
+    </w:lvl>
+    <w:lvl w:ilvl="7" w:tplc="20000003" w:tentative="1">
+      <w:start w:val="1"/>
+      <w:numFmt w:val="bullet"/>
+      <w:lvlText w:val="o"/>
+      <w:lvlJc w:val="left"/>
+      <w:pPr>
+        <w:ind w:left="5760" w:hanging="360"/>
+      </w:pPr>
+      <w:rPr>
+        <w:rFonts w:ascii="Courier New" w:hAnsi="Courier New" w:cs="Courier New" w:hint="default"/>
+      </w:rPr>
+    </w:lvl>
+    <w:lvl w:ilvl="8" w:tplc="20000005" w:tentative="1">
+      <w:start w:val="1"/>
+      <w:numFmt w:val="bullet"/>
+      <w:lvlText w:val=""/>
+      <w:lvlJc w:val="left"/>
+      <w:pPr>
+        <w:ind w:left="6480" w:hanging="360"/>
+      </w:pPr>
+      <w:rPr>
+        <w:rFonts w:ascii="Wingdings" w:hAnsi="Wingdings" w:hint="default"/>
+      </w:rPr>
+    </w:lvl>
+  </w:abstractNum>
   <w:num w:numId="1">
+    <w:abstractNumId w:val="5"/>
+  </w:num>
+  <w:num w:numId="2">
+    <w:abstractNumId w:val="5"/>
+  </w:num>
+  <w:num w:numId="3">
+    <w:abstractNumId w:val="5"/>
+  </w:num>
+  <w:num w:numId="4">
     <w:abstractNumId w:val="3"/>
   </w:num>
-  <w:num w:numId="2">
-    <w:abstractNumId w:val="3"/>
-  </w:num>
-  <w:num w:numId="3">
-    <w:abstractNumId w:val="3"/>
-  </w:num>
-  <w:num w:numId="4">
-    <w:abstractNumId w:val="1"/>
-  </w:num>
   <w:num w:numId="5">
-    <w:abstractNumId w:val="2"/>
+    <w:abstractNumId w:val="4"/>
   </w:num>
   <w:num w:numId="6">
     <w:abstractNumId w:val="0"/>
+  </w:num>
+  <w:num w:numId="7">
+    <w:abstractNumId w:val="6"/>
+  </w:num>
+  <w:num w:numId="8">
+    <w:abstractNumId w:val="2"/>
+  </w:num>
+  <w:num w:numId="9">
+    <w:abstractNumId w:val="1"/>
+  </w:num>
+  <w:num w:numId="10">
+    <w:abstractNumId w:val="5"/>
+  </w:num>
+  <w:num w:numId="11">
+    <w:abstractNumId w:val="5"/>
+  </w:num>
+  <w:num w:numId="12">
+    <w:abstractNumId w:val="5"/>
   </w:num>
 </w:numbering>
 </file>
@@ -3228,6 +4255,19 @@
     <w:uiPriority w:val="99"/>
     <w:rsid w:val="00645C05"/>
   </w:style>
+  <w:style w:type="character" w:styleId="CodeHTML">
+    <w:name w:val="HTML Code"/>
+    <w:basedOn w:val="Policepardfaut"/>
+    <w:uiPriority w:val="99"/>
+    <w:semiHidden/>
+    <w:unhideWhenUsed/>
+    <w:rsid w:val="007870E5"/>
+    <w:rPr>
+      <w:rFonts w:ascii="Courier New" w:eastAsia="Times New Roman" w:hAnsi="Courier New" w:cs="Courier New"/>
+      <w:sz w:val="20"/>
+      <w:szCs w:val="20"/>
+    </w:rPr>
+  </w:style>
 </w:styles>
 </file>
 
@@ -3531,7 +4571,7 @@
 </file>
 
 <file path=customXml/itemProps1.xml><?xml version="1.0" encoding="utf-8"?>
-<ds:datastoreItem xmlns:ds="http://schemas.openxmlformats.org/officeDocument/2006/customXml" ds:itemID="{41D840DE-68C5-4149-9A6A-B63F35E510F4}">
+<ds:datastoreItem xmlns:ds="http://schemas.openxmlformats.org/officeDocument/2006/customXml" ds:itemID="{F73E3134-4A33-408E-B01F-E9CD6D4E9E76}">
   <ds:schemaRefs>
     <ds:schemaRef ds:uri="http://schemas.openxmlformats.org/officeDocument/2006/bibliography"/>
   </ds:schemaRefs>

</xml_diff>

<commit_message>
deploy V1 commit 19/14/19
</commit_message>
<xml_diff>
--- a/documentation/Readme_react.docx
+++ b/documentation/Readme_react.docx
@@ -69,7 +69,7 @@
           <w:r>
             <w:fldChar w:fldCharType="separate"/>
           </w:r>
-          <w:hyperlink w:anchor="_Toc6469261" w:history="1">
+          <w:hyperlink w:anchor="_Toc6548089" w:history="1">
             <w:r>
               <w:rPr>
                 <w:rStyle w:val="Lienhypertexte"/>
@@ -106,7 +106,7 @@
               <w:rPr>
                 <w:webHidden/>
               </w:rPr>
-              <w:instrText xml:space="preserve"> PAGEREF _Toc6469261 \h </w:instrText>
+              <w:instrText xml:space="preserve"> PAGEREF _Toc6548089 \h </w:instrText>
             </w:r>
             <w:r>
               <w:rPr>
@@ -145,7 +145,7 @@
               <w:lang w:val="fr-MG" w:eastAsia="fr-MG"/>
             </w:rPr>
           </w:pPr>
-          <w:hyperlink w:anchor="_Toc6469262" w:history="1">
+          <w:hyperlink w:anchor="_Toc6548090" w:history="1">
             <w:r>
               <w:rPr>
                 <w:rStyle w:val="Lienhypertexte"/>
@@ -182,7 +182,7 @@
               <w:rPr>
                 <w:webHidden/>
               </w:rPr>
-              <w:instrText xml:space="preserve"> PAGEREF _Toc6469262 \h </w:instrText>
+              <w:instrText xml:space="preserve"> PAGEREF _Toc6548090 \h </w:instrText>
             </w:r>
             <w:r>
               <w:rPr>
@@ -222,7 +222,7 @@
               <w:lang w:val="fr-MG" w:eastAsia="fr-MG"/>
             </w:rPr>
           </w:pPr>
-          <w:hyperlink w:anchor="_Toc6469263" w:history="1">
+          <w:hyperlink w:anchor="_Toc6548091" w:history="1">
             <w:r>
               <w:rPr>
                 <w:rStyle w:val="Lienhypertexte"/>
@@ -266,7 +266,7 @@
                 <w:noProof/>
                 <w:webHidden/>
               </w:rPr>
-              <w:instrText xml:space="preserve"> PAGEREF _Toc6469263 \h </w:instrText>
+              <w:instrText xml:space="preserve"> PAGEREF _Toc6548091 \h </w:instrText>
             </w:r>
             <w:r>
               <w:rPr>
@@ -310,7 +310,7 @@
               <w:lang w:val="fr-MG" w:eastAsia="fr-MG"/>
             </w:rPr>
           </w:pPr>
-          <w:hyperlink w:anchor="_Toc6469264" w:history="1">
+          <w:hyperlink w:anchor="_Toc6548092" w:history="1">
             <w:r>
               <w:rPr>
                 <w:rStyle w:val="Lienhypertexte"/>
@@ -354,7 +354,7 @@
                 <w:noProof/>
                 <w:webHidden/>
               </w:rPr>
-              <w:instrText xml:space="preserve"> PAGEREF _Toc6469264 \h </w:instrText>
+              <w:instrText xml:space="preserve"> PAGEREF _Toc6548092 \h </w:instrText>
             </w:r>
             <w:r>
               <w:rPr>
@@ -398,7 +398,7 @@
               <w:lang w:val="fr-MG" w:eastAsia="fr-MG"/>
             </w:rPr>
           </w:pPr>
-          <w:hyperlink w:anchor="_Toc6469265" w:history="1">
+          <w:hyperlink w:anchor="_Toc6548093" w:history="1">
             <w:r>
               <w:rPr>
                 <w:rStyle w:val="Lienhypertexte"/>
@@ -442,7 +442,7 @@
                 <w:noProof/>
                 <w:webHidden/>
               </w:rPr>
-              <w:instrText xml:space="preserve"> PAGEREF _Toc6469265 \h </w:instrText>
+              <w:instrText xml:space="preserve"> PAGEREF _Toc6548093 \h </w:instrText>
             </w:r>
             <w:r>
               <w:rPr>
@@ -485,7 +485,7 @@
               <w:lang w:val="fr-MG" w:eastAsia="fr-MG"/>
             </w:rPr>
           </w:pPr>
-          <w:hyperlink w:anchor="_Toc6469266" w:history="1">
+          <w:hyperlink w:anchor="_Toc6548094" w:history="1">
             <w:r>
               <w:rPr>
                 <w:rStyle w:val="Lienhypertexte"/>
@@ -522,7 +522,7 @@
               <w:rPr>
                 <w:webHidden/>
               </w:rPr>
-              <w:instrText xml:space="preserve"> PAGEREF _Toc6469266 \h </w:instrText>
+              <w:instrText xml:space="preserve"> PAGEREF _Toc6548094 \h </w:instrText>
             </w:r>
             <w:r>
               <w:rPr>
@@ -562,7 +562,7 @@
               <w:lang w:val="fr-MG" w:eastAsia="fr-MG"/>
             </w:rPr>
           </w:pPr>
-          <w:hyperlink w:anchor="_Toc6469267" w:history="1">
+          <w:hyperlink w:anchor="_Toc6548095" w:history="1">
             <w:r>
               <w:rPr>
                 <w:rStyle w:val="Lienhypertexte"/>
@@ -606,7 +606,7 @@
                 <w:noProof/>
                 <w:webHidden/>
               </w:rPr>
-              <w:instrText xml:space="preserve"> PAGEREF _Toc6469267 \h </w:instrText>
+              <w:instrText xml:space="preserve"> PAGEREF _Toc6548095 \h </w:instrText>
             </w:r>
             <w:r>
               <w:rPr>
@@ -650,7 +650,7 @@
               <w:lang w:val="fr-MG" w:eastAsia="fr-MG"/>
             </w:rPr>
           </w:pPr>
-          <w:hyperlink w:anchor="_Toc6469268" w:history="1">
+          <w:hyperlink w:anchor="_Toc6548096" w:history="1">
             <w:r>
               <w:rPr>
                 <w:rStyle w:val="Lienhypertexte"/>
@@ -694,7 +694,7 @@
                 <w:noProof/>
                 <w:webHidden/>
               </w:rPr>
-              <w:instrText xml:space="preserve"> PAGEREF _Toc6469268 \h </w:instrText>
+              <w:instrText xml:space="preserve"> PAGEREF _Toc6548096 \h </w:instrText>
             </w:r>
             <w:r>
               <w:rPr>
@@ -738,7 +738,7 @@
               <w:lang w:val="fr-MG" w:eastAsia="fr-MG"/>
             </w:rPr>
           </w:pPr>
-          <w:hyperlink w:anchor="_Toc6469269" w:history="1">
+          <w:hyperlink w:anchor="_Toc6548097" w:history="1">
             <w:r>
               <w:rPr>
                 <w:rStyle w:val="Lienhypertexte"/>
@@ -782,7 +782,7 @@
                 <w:noProof/>
                 <w:webHidden/>
               </w:rPr>
-              <w:instrText xml:space="preserve"> PAGEREF _Toc6469269 \h </w:instrText>
+              <w:instrText xml:space="preserve"> PAGEREF _Toc6548097 \h </w:instrText>
             </w:r>
             <w:r>
               <w:rPr>
@@ -825,7 +825,7 @@
               <w:lang w:val="fr-MG" w:eastAsia="fr-MG"/>
             </w:rPr>
           </w:pPr>
-          <w:hyperlink w:anchor="_Toc6469270" w:history="1">
+          <w:hyperlink w:anchor="_Toc6548098" w:history="1">
             <w:r>
               <w:rPr>
                 <w:rStyle w:val="Lienhypertexte"/>
@@ -862,7 +862,7 @@
               <w:rPr>
                 <w:webHidden/>
               </w:rPr>
-              <w:instrText xml:space="preserve"> PAGEREF _Toc6469270 \h </w:instrText>
+              <w:instrText xml:space="preserve"> PAGEREF _Toc6548098 \h </w:instrText>
             </w:r>
             <w:r>
               <w:rPr>
@@ -929,7 +929,7 @@
         </w:numPr>
         <w:ind w:left="284" w:hanging="284"/>
       </w:pPr>
-      <w:bookmarkStart w:id="1" w:name="_Toc6469261"/>
+      <w:bookmarkStart w:id="1" w:name="_Toc6548089"/>
       <w:r>
         <w:rPr>
           <w:lang w:val="fr-FR"/>
@@ -999,7 +999,7 @@
           <w:lang w:val="fr-FR"/>
         </w:rPr>
       </w:pPr>
-      <w:bookmarkStart w:id="2" w:name="_Toc6469262"/>
+      <w:bookmarkStart w:id="2" w:name="_Toc6548090"/>
       <w:r>
         <w:rPr>
           <w:lang w:val="fr-FR"/>
@@ -1015,7 +1015,7 @@
           <w:lang w:val="fr-FR"/>
         </w:rPr>
       </w:pPr>
-      <w:bookmarkStart w:id="3" w:name="_Toc6469263"/>
+      <w:bookmarkStart w:id="3" w:name="_Toc6548091"/>
       <w:r>
         <w:rPr>
           <w:lang w:val="fr-FR"/>
@@ -1077,8 +1077,81 @@
         <w:rPr>
           <w:lang w:val="fr-FR"/>
         </w:rPr>
+        <w:t xml:space="preserve"> pour plus de contrôle</w:t>
+      </w:r>
+      <w:r>
+        <w:rPr>
+          <w:lang w:val="fr-FR"/>
+        </w:rPr>
+        <w:t xml:space="preserve"> au niveau de la base de données</w:t>
+      </w:r>
+      <w:r>
+        <w:rPr>
+          <w:lang w:val="fr-FR"/>
+        </w:rPr>
+        <w:t xml:space="preserve"> parce que l’applis marche</w:t>
+      </w:r>
+      <w:r>
+        <w:rPr>
+          <w:lang w:val="fr-FR"/>
+        </w:rPr>
+        <w:t xml:space="preserve"> </w:t>
+      </w:r>
+      <w:r>
+        <w:rPr>
+          <w:lang w:val="fr-FR"/>
+        </w:rPr>
+        <w:t>actuellement</w:t>
+      </w:r>
+      <w:r>
+        <w:rPr>
+          <w:lang w:val="fr-FR"/>
+        </w:rPr>
+        <w:t xml:space="preserve"> avec</w:t>
+      </w:r>
+      <w:r>
+        <w:rPr>
+          <w:lang w:val="fr-FR"/>
+        </w:rPr>
+        <w:t xml:space="preserve"> une base depuis</w:t>
+      </w:r>
+      <w:r>
+        <w:rPr>
+          <w:lang w:val="fr-FR"/>
+        </w:rPr>
+        <w:t xml:space="preserve"> notre compt</w:t>
+      </w:r>
+      <w:r>
+        <w:rPr>
+          <w:lang w:val="fr-FR"/>
+        </w:rPr>
+        <w:t>e</w:t>
+      </w:r>
+      <w:r>
+        <w:rPr>
+          <w:lang w:val="fr-FR"/>
+        </w:rPr>
         <w:t>. Donc veuillez en créer une si vous n’en avez pas.</w:t>
       </w:r>
+    </w:p>
+    <w:p>
+      <w:pPr>
+        <w:ind w:left="360"/>
+        <w:jc w:val="center"/>
+        <w:rPr>
+          <w:rStyle w:val="Lienhypertexte"/>
+          <w:lang w:val="fr-FR"/>
+        </w:rPr>
+      </w:pPr>
+      <w:hyperlink r:id="rId9" w:history="1">
+        <w:r>
+          <w:rPr>
+            <w:rStyle w:val="Lienhypertexte"/>
+            <w:lang w:val="fr-FR"/>
+          </w:rPr>
+          <w:t>https://console.firebase.google.com/</w:t>
+        </w:r>
+      </w:hyperlink>
     </w:p>
     <w:p>
       <w:pPr>
@@ -1092,48 +1165,7 @@
         </w:rPr>
       </w:pPr>
       <w:r>
-        <w:rPr>
-          <w:lang w:val="fr-FR"/>
-        </w:rPr>
-        <w:t>Après avoir télécharger l’application, il faudrait configurer</w:t>
-      </w:r>
-      <w:r>
-        <w:rPr>
-          <w:lang w:val="fr-FR"/>
-        </w:rPr>
-        <w:t xml:space="preserve"> le </w:t>
-      </w:r>
-      <w:r>
-        <w:rPr>
-          <w:lang w:val="fr-FR"/>
-        </w:rPr>
-        <w:t xml:space="preserve">fichier base.js dans le répertoire src pour qu’il </w:t>
-      </w:r>
-      <w:r>
-        <w:rPr>
-          <w:lang w:val="fr-FR"/>
-        </w:rPr>
-        <w:t>pointe</w:t>
-      </w:r>
-      <w:r>
-        <w:rPr>
-          <w:lang w:val="fr-FR"/>
-        </w:rPr>
-        <w:t xml:space="preserve"> dans votre base de données « </w:t>
-      </w:r>
-      <w:proofErr w:type="spellStart"/>
-      <w:r>
-        <w:rPr>
-          <w:lang w:val="fr-FR"/>
-        </w:rPr>
-        <w:t>Firebase</w:t>
-      </w:r>
-      <w:proofErr w:type="spellEnd"/>
-      <w:r>
-        <w:rPr>
-          <w:lang w:val="fr-FR"/>
-        </w:rPr>
-        <w:t> ».</w:t>
+        <w:t>Ajouter un projet</w:t>
       </w:r>
     </w:p>
     <w:p>
@@ -1151,6 +1183,123 @@
         <w:rPr>
           <w:lang w:val="fr-FR"/>
         </w:rPr>
+        <w:t>Créer une base de données « </w:t>
+      </w:r>
+      <w:proofErr w:type="spellStart"/>
+      <w:r>
+        <w:rPr>
+          <w:b/>
+          <w:lang w:val="fr-FR"/>
+        </w:rPr>
+        <w:t>Realtime</w:t>
+      </w:r>
+      <w:proofErr w:type="spellEnd"/>
+      <w:r>
+        <w:rPr>
+          <w:b/>
+          <w:lang w:val="fr-FR"/>
+        </w:rPr>
+        <w:t xml:space="preserve"> </w:t>
+      </w:r>
+      <w:proofErr w:type="spellStart"/>
+      <w:r>
+        <w:rPr>
+          <w:b/>
+          <w:lang w:val="fr-FR"/>
+        </w:rPr>
+        <w:t>Database</w:t>
+      </w:r>
+      <w:proofErr w:type="spellEnd"/>
+      <w:r>
+        <w:rPr>
+          <w:lang w:val="fr-FR"/>
+        </w:rPr>
+        <w:t> »</w:t>
+      </w:r>
+    </w:p>
+    <w:p>
+      <w:pPr>
+        <w:pStyle w:val="Paragraphedeliste"/>
+        <w:numPr>
+          <w:ilvl w:val="0"/>
+          <w:numId w:val="6"/>
+        </w:numPr>
+        <w:rPr>
+          <w:lang w:val="fr-FR"/>
+        </w:rPr>
+      </w:pPr>
+      <w:r>
+        <w:rPr>
+          <w:lang w:val="fr-FR"/>
+        </w:rPr>
+        <w:t>Après avoir télécharger l’application, il faudrait configurer</w:t>
+      </w:r>
+      <w:r>
+        <w:rPr>
+          <w:lang w:val="fr-FR"/>
+        </w:rPr>
+        <w:t xml:space="preserve"> le </w:t>
+      </w:r>
+      <w:r>
+        <w:rPr>
+          <w:lang w:val="fr-FR"/>
+        </w:rPr>
+        <w:t xml:space="preserve">fichier base.js dans le répertoire src pour qu’il </w:t>
+      </w:r>
+      <w:r>
+        <w:rPr>
+          <w:lang w:val="fr-FR"/>
+        </w:rPr>
+        <w:t>pointe</w:t>
+      </w:r>
+      <w:r>
+        <w:rPr>
+          <w:lang w:val="fr-FR"/>
+        </w:rPr>
+        <w:t xml:space="preserve"> dans votre base de données </w:t>
+      </w:r>
+      <w:r>
+        <w:rPr>
+          <w:lang w:val="fr-FR"/>
+        </w:rPr>
+        <w:t xml:space="preserve">de </w:t>
+      </w:r>
+      <w:r>
+        <w:rPr>
+          <w:lang w:val="fr-FR"/>
+        </w:rPr>
+        <w:t>« </w:t>
+      </w:r>
+      <w:proofErr w:type="spellStart"/>
+      <w:r>
+        <w:rPr>
+          <w:lang w:val="fr-FR"/>
+        </w:rPr>
+        <w:t>Firebase</w:t>
+      </w:r>
+      <w:proofErr w:type="spellEnd"/>
+      <w:r>
+        <w:rPr>
+          <w:lang w:val="fr-FR"/>
+        </w:rPr>
+        <w:t> ».</w:t>
+      </w:r>
+    </w:p>
+    <w:p>
+      <w:pPr>
+        <w:pStyle w:val="Paragraphedeliste"/>
+        <w:numPr>
+          <w:ilvl w:val="0"/>
+          <w:numId w:val="6"/>
+        </w:numPr>
+        <w:rPr>
+          <w:lang w:val="fr-FR"/>
+        </w:rPr>
+      </w:pPr>
+      <w:r>
+        <w:rPr>
+          <w:lang w:val="fr-FR"/>
+        </w:rPr>
         <w:t>Vous pouvez importer le fichier « </w:t>
       </w:r>
       <w:r>
@@ -1224,7 +1373,7 @@
           <w:lang w:val="fr-FR"/>
         </w:rPr>
       </w:pPr>
-      <w:bookmarkStart w:id="4" w:name="_Toc6469264"/>
+      <w:bookmarkStart w:id="4" w:name="_Toc6548092"/>
       <w:r>
         <w:rPr>
           <w:lang w:val="fr-FR"/>
@@ -1259,13 +1408,12 @@
     </w:p>
     <w:p>
       <w:pPr>
-        <w:pStyle w:val="Paragraphedeliste"/>
-        <w:ind w:left="2160"/>
-        <w:rPr>
-          <w:lang w:val="fr-FR"/>
-        </w:rPr>
-      </w:pPr>
-      <w:hyperlink r:id="rId9" w:history="1">
+        <w:jc w:val="center"/>
+        <w:rPr>
+          <w:lang w:val="fr-FR"/>
+        </w:rPr>
+      </w:pPr>
+      <w:hyperlink r:id="rId10" w:history="1">
         <w:r>
           <w:rPr>
             <w:rStyle w:val="Lienhypertexte"/>
@@ -1456,7 +1604,7 @@
           <w:lang w:val="fr-FR"/>
         </w:rPr>
       </w:pPr>
-      <w:bookmarkStart w:id="5" w:name="_Toc6469265"/>
+      <w:bookmarkStart w:id="5" w:name="_Toc6548093"/>
       <w:r>
         <w:rPr>
           <w:lang w:val="fr-FR"/>
@@ -1572,19 +1720,7 @@
         <w:rPr>
           <w:lang w:val="fr-FR"/>
         </w:rPr>
-        <w:t xml:space="preserve">. Vous pouvez lancer l’application localement en mode développement en </w:t>
-      </w:r>
-      <w:r>
-        <w:rPr>
-          <w:lang w:val="fr-FR"/>
-        </w:rPr>
-        <w:t>lançant</w:t>
-      </w:r>
-      <w:r>
-        <w:rPr>
-          <w:lang w:val="fr-FR"/>
-        </w:rPr>
-        <w:t xml:space="preserve"> la commande </w:t>
+        <w:t xml:space="preserve">. Vous pouvez lancer l’application localement en mode développement en lançant la commande </w:t>
       </w:r>
     </w:p>
     <w:p>
@@ -1648,7 +1784,7 @@
           <w:lang w:val="fr-FR"/>
         </w:rPr>
       </w:pPr>
-      <w:bookmarkStart w:id="6" w:name="_Toc6469266"/>
+      <w:bookmarkStart w:id="6" w:name="_Toc6548094"/>
       <w:r>
         <w:rPr>
           <w:lang w:val="fr-FR"/>
@@ -1664,7 +1800,7 @@
           <w:lang w:val="fr-FR"/>
         </w:rPr>
       </w:pPr>
-      <w:bookmarkStart w:id="7" w:name="_Toc6469267"/>
+      <w:bookmarkStart w:id="7" w:name="_Toc6548095"/>
       <w:r>
         <w:rPr>
           <w:lang w:val="fr-FR"/>
@@ -1698,7 +1834,7 @@
         </w:rPr>
         <w:t xml:space="preserve">, taper l’url suivant : </w:t>
       </w:r>
-      <w:hyperlink r:id="rId10" w:history="1">
+      <w:hyperlink r:id="rId11" w:history="1">
         <w:r>
           <w:rPr>
             <w:rStyle w:val="Lienhypertexte"/>
@@ -1719,6 +1855,7 @@
         <w:rPr>
           <w:lang w:val="fr-FR"/>
         </w:rPr>
+        <w:lastRenderedPageBreak/>
         <w:t xml:space="preserve">Une page d’authentification s’affichera comme </w:t>
       </w:r>
       <w:r>
@@ -1753,7 +1890,6 @@
         <w:rPr>
           <w:noProof/>
         </w:rPr>
-        <w:lastRenderedPageBreak/>
         <w:drawing>
           <wp:inline distT="0" distB="0" distL="0" distR="0" wp14:anchorId="715EEE18" wp14:editId="61E0FB10">
             <wp:extent cx="2295525" cy="2254163"/>
@@ -1770,7 +1906,7 @@
                     <pic:cNvPicPr/>
                   </pic:nvPicPr>
                   <pic:blipFill rotWithShape="1">
-                    <a:blip r:embed="rId11"/>
+                    <a:blip r:embed="rId12"/>
                     <a:srcRect l="35846" t="13404" r="34789" b="35332"/>
                     <a:stretch/>
                   </pic:blipFill>
@@ -1909,7 +2045,7 @@
                     <pic:cNvPicPr/>
                   </pic:nvPicPr>
                   <pic:blipFill rotWithShape="1">
-                    <a:blip r:embed="rId12"/>
+                    <a:blip r:embed="rId13"/>
                     <a:srcRect l="35185" t="13404" r="34127" b="27337"/>
                     <a:stretch/>
                   </pic:blipFill>
@@ -1953,7 +2089,7 @@
           <w:lang w:val="fr-FR"/>
         </w:rPr>
       </w:pPr>
-      <w:bookmarkStart w:id="8" w:name="_Toc6469268"/>
+      <w:bookmarkStart w:id="8" w:name="_Toc6548096"/>
       <w:r>
         <w:rPr>
           <w:lang w:val="fr-FR"/>
@@ -2012,7 +2148,7 @@
                     <pic:cNvPicPr/>
                   </pic:nvPicPr>
                   <pic:blipFill rotWithShape="1">
-                    <a:blip r:embed="rId13"/>
+                    <a:blip r:embed="rId14"/>
                     <a:srcRect l="542" t="18067" r="2845" b="5089"/>
                     <a:stretch/>
                   </pic:blipFill>
@@ -2213,7 +2349,7 @@
                     <pic:cNvPicPr/>
                   </pic:nvPicPr>
                   <pic:blipFill rotWithShape="1">
-                    <a:blip r:embed="rId14"/>
+                    <a:blip r:embed="rId15"/>
                     <a:srcRect t="8230"/>
                     <a:stretch/>
                   </pic:blipFill>
@@ -2455,7 +2591,7 @@
                     <pic:cNvPicPr/>
                   </pic:nvPicPr>
                   <pic:blipFill rotWithShape="1">
-                    <a:blip r:embed="rId15"/>
+                    <a:blip r:embed="rId16"/>
                     <a:srcRect l="33862" t="56202" r="61764" b="36970"/>
                     <a:stretch/>
                   </pic:blipFill>
@@ -2547,7 +2683,7 @@
           <w:lang w:val="fr-FR"/>
         </w:rPr>
       </w:pPr>
-      <w:bookmarkStart w:id="9" w:name="_Toc6469269"/>
+      <w:bookmarkStart w:id="9" w:name="_Toc6548097"/>
       <w:r>
         <w:rPr>
           <w:lang w:val="fr-FR"/>
@@ -2590,7 +2726,7 @@
                     <pic:cNvPicPr/>
                   </pic:nvPicPr>
                   <pic:blipFill rotWithShape="1">
-                    <a:blip r:embed="rId15"/>
+                    <a:blip r:embed="rId16"/>
                     <a:srcRect t="8010" r="84649" b="85366"/>
                     <a:stretch/>
                   </pic:blipFill>
@@ -2648,7 +2784,7 @@
           <w:lang w:val="fr-FR"/>
         </w:rPr>
       </w:pPr>
-      <w:bookmarkStart w:id="10" w:name="_Toc6469270"/>
+      <w:bookmarkStart w:id="10" w:name="_Toc6548098"/>
       <w:r>
         <w:rPr>
           <w:lang w:val="fr-FR"/>
@@ -2713,15 +2849,103 @@
         </w:rPr>
         <w:t xml:space="preserve"> : </w:t>
       </w:r>
-      <w:r>
-        <w:rPr>
-          <w:lang w:val="fr-FR"/>
-        </w:rPr>
-        <w:t>https://react-leaflet.js.org/</w:t>
-      </w:r>
+      <w:hyperlink r:id="rId17" w:history="1">
+        <w:r>
+          <w:rPr>
+            <w:rStyle w:val="Lienhypertexte"/>
+            <w:lang w:val="fr-FR"/>
+          </w:rPr>
+          <w:t>https://react-leaflet.js.org/</w:t>
+        </w:r>
+      </w:hyperlink>
+    </w:p>
+    <w:p>
+      <w:pPr>
+        <w:pStyle w:val="Paragraphedeliste"/>
+        <w:numPr>
+          <w:ilvl w:val="0"/>
+          <w:numId w:val="4"/>
+        </w:numPr>
+        <w:rPr>
+          <w:lang w:val="en-US"/>
+        </w:rPr>
+      </w:pPr>
+      <w:r>
+        <w:rPr>
+          <w:lang w:val="en-US"/>
+        </w:rPr>
+        <w:t xml:space="preserve">Material </w:t>
+      </w:r>
+      <w:proofErr w:type="gramStart"/>
+      <w:r>
+        <w:rPr>
+          <w:lang w:val="en-US"/>
+        </w:rPr>
+        <w:t>UI :</w:t>
+      </w:r>
+      <w:proofErr w:type="gramEnd"/>
+      <w:r>
+        <w:rPr>
+          <w:lang w:val="en-US"/>
+        </w:rPr>
+        <w:t xml:space="preserve"> </w:t>
+      </w:r>
+      <w:hyperlink r:id="rId18" w:history="1">
+        <w:r>
+          <w:rPr>
+            <w:rStyle w:val="Lienhypertexte"/>
+            <w:lang w:val="en-US"/>
+          </w:rPr>
+          <w:t>https://material-ui.com/</w:t>
+        </w:r>
+      </w:hyperlink>
+    </w:p>
+    <w:p>
+      <w:pPr>
+        <w:pStyle w:val="Paragraphedeliste"/>
+        <w:numPr>
+          <w:ilvl w:val="0"/>
+          <w:numId w:val="4"/>
+        </w:numPr>
+        <w:rPr>
+          <w:rStyle w:val="Lienhypertexte"/>
+          <w:color w:val="auto"/>
+          <w:u w:val="none"/>
+          <w:lang w:val="en-US"/>
+        </w:rPr>
+      </w:pPr>
+      <w:r>
+        <w:rPr>
+          <w:lang w:val="en-US"/>
+        </w:rPr>
+        <w:t xml:space="preserve">React-loading:  </w:t>
+      </w:r>
+      <w:r>
+        <w:rPr>
+          <w:rStyle w:val="Lienhypertexte"/>
+          <w:lang w:val="en-US"/>
+        </w:rPr>
+        <w:t>https://www.npmjs.com/package/react-loading</w:t>
+      </w:r>
+    </w:p>
+    <w:p>
+      <w:pPr>
+        <w:pStyle w:val="Paragraphedeliste"/>
+        <w:rPr>
+          <w:lang w:val="en-US"/>
+        </w:rPr>
+      </w:pPr>
+    </w:p>
+    <w:p>
+      <w:pPr>
+        <w:pStyle w:val="Paragraphedeliste"/>
+        <w:rPr>
+          <w:lang w:val="en-US"/>
+        </w:rPr>
+      </w:pPr>
     </w:p>
     <w:sectPr>
-      <w:footerReference w:type="default" r:id="rId16"/>
+      <w:footerReference w:type="default" r:id="rId19"/>
       <w:pgSz w:w="11906" w:h="16838"/>
       <w:pgMar w:top="1417" w:right="1417" w:bottom="1417" w:left="1417" w:header="708" w:footer="708" w:gutter="0"/>
       <w:cols w:space="708"/>
@@ -4571,7 +4795,7 @@
 </file>
 
 <file path=customXml/itemProps1.xml><?xml version="1.0" encoding="utf-8"?>
-<ds:datastoreItem xmlns:ds="http://schemas.openxmlformats.org/officeDocument/2006/customXml" ds:itemID="{F73E3134-4A33-408E-B01F-E9CD6D4E9E76}">
+<ds:datastoreItem xmlns:ds="http://schemas.openxmlformats.org/officeDocument/2006/customXml" ds:itemID="{BA2F9766-3CA3-4531-84DA-27633CF86CA0}">
   <ds:schemaRefs>
     <ds:schemaRef ds:uri="http://schemas.openxmlformats.org/officeDocument/2006/bibliography"/>
   </ds:schemaRefs>

</xml_diff>